<commit_message>
adding project files for presi
</commit_message>
<xml_diff>
--- a/Project/MidTermReport/Povarich_MidSemeterReport.docx
+++ b/Project/MidTermReport/Povarich_MidSemeterReport.docx
@@ -6,7 +6,6 @@
       <w:pPr>
         <w:keepNext w:val="0"/>
         <w:keepLines w:val="0"/>
-        <w:pageBreakBefore w:val="0"/>
         <w:widowControl w:val="0"/>
         <w:pBdr>
           <w:top w:space="0" w:sz="0" w:val="nil"/>
@@ -71,7 +70,6 @@
       <w:pPr>
         <w:keepNext w:val="0"/>
         <w:keepLines w:val="0"/>
-        <w:pageBreakBefore w:val="0"/>
         <w:widowControl w:val="0"/>
         <w:pBdr>
           <w:top w:space="0" w:sz="0" w:val="nil"/>
@@ -127,7 +125,6 @@
       <w:pPr>
         <w:keepNext w:val="0"/>
         <w:keepLines w:val="0"/>
-        <w:pageBreakBefore w:val="0"/>
         <w:widowControl w:val="0"/>
         <w:pBdr>
           <w:top w:space="0" w:sz="0" w:val="nil"/>
@@ -350,7 +347,6 @@
       <w:pPr>
         <w:keepNext w:val="0"/>
         <w:keepLines w:val="0"/>
-        <w:pageBreakBefore w:val="0"/>
         <w:widowControl w:val="0"/>
         <w:pBdr>
           <w:top w:space="0" w:sz="0" w:val="nil"/>
@@ -381,7 +377,6 @@
       <w:pPr>
         <w:keepNext w:val="0"/>
         <w:keepLines w:val="0"/>
-        <w:pageBreakBefore w:val="0"/>
         <w:widowControl w:val="0"/>
         <w:pBdr>
           <w:top w:space="0" w:sz="0" w:val="nil"/>
@@ -395,17 +390,8 @@
         <w:ind w:left="0" w:right="0" w:firstLine="0"/>
         <w:jc w:val="left"/>
         <w:rPr>
-          <w:rFonts w:ascii="Times New Roman" w:cs="Times New Roman" w:eastAsia="Times New Roman" w:hAnsi="Times New Roman"/>
-          <w:b w:val="0"/>
-          <w:i w:val="0"/>
-          <w:smallCaps w:val="0"/>
-          <w:strike w:val="0"/>
-          <w:color w:val="000000"/>
           <w:sz w:val="24"/>
           <w:szCs w:val="24"/>
-          <w:u w:val="none"/>
-          <w:shd w:fill="auto" w:val="clear"/>
-          <w:vertAlign w:val="baseline"/>
         </w:rPr>
       </w:pPr>
       <w:r>
@@ -416,6 +402,109 @@
         </w:rPr>
         <w:t xml:space="preserve">As mentioned earlier, another major concern in VANET topologies is around security. Some of the major concerns have been addressed in some of the recent updates to the IEEE 1609.2b standard [10] through the use of administrative tools such as encryption keys and Secure Protocol Data Units (SPDUs). The benefits of these standards and potential gaps will be discussed.</w:t>
       </w:r>
+    </w:p>
+    <w:p>
+      <w:pPr>
+        <w:keepNext w:val="0"/>
+        <w:keepLines w:val="0"/>
+        <w:widowControl w:val="0"/>
+        <w:pBdr>
+          <w:top w:space="0" w:sz="0" w:val="nil"/>
+          <w:left w:space="0" w:sz="0" w:val="nil"/>
+          <w:bottom w:space="0" w:sz="0" w:val="nil"/>
+          <w:right w:space="0" w:sz="0" w:val="nil"/>
+          <w:between w:space="0" w:sz="0" w:val="nil"/>
+        </w:pBdr>
+        <w:shd w:fill="auto" w:val="clear"/>
+        <w:spacing w:after="120" w:before="0" w:line="240" w:lineRule="auto"/>
+        <w:ind w:left="0" w:right="0" w:firstLine="0"/>
+        <w:jc w:val="left"/>
+        <w:rPr>
+          <w:sz w:val="24"/>
+          <w:szCs w:val="24"/>
+        </w:rPr>
+      </w:pPr>
+      <w:r>
+        <w:rPr>
+          <w:rtl w:val="0"/>
+        </w:rPr>
+      </w:r>
+    </w:p>
+    <w:p>
+      <w:pPr>
+        <w:keepNext w:val="0"/>
+        <w:keepLines w:val="0"/>
+        <w:widowControl w:val="0"/>
+        <w:pBdr>
+          <w:top w:space="0" w:sz="0" w:val="nil"/>
+          <w:left w:space="0" w:sz="0" w:val="nil"/>
+          <w:bottom w:space="0" w:sz="0" w:val="nil"/>
+          <w:right w:space="0" w:sz="0" w:val="nil"/>
+          <w:between w:space="0" w:sz="0" w:val="nil"/>
+        </w:pBdr>
+        <w:shd w:fill="auto" w:val="clear"/>
+        <w:spacing w:after="120" w:before="0" w:line="240" w:lineRule="auto"/>
+        <w:ind w:left="0" w:right="0" w:firstLine="0"/>
+        <w:jc w:val="left"/>
+        <w:rPr>
+          <w:sz w:val="24"/>
+          <w:szCs w:val="24"/>
+        </w:rPr>
+      </w:pPr>
+      <w:r>
+        <w:rPr>
+          <w:rtl w:val="0"/>
+        </w:rPr>
+      </w:r>
+    </w:p>
+    <w:p>
+      <w:pPr>
+        <w:keepNext w:val="0"/>
+        <w:keepLines w:val="0"/>
+        <w:widowControl w:val="0"/>
+        <w:pBdr>
+          <w:top w:space="0" w:sz="0" w:val="nil"/>
+          <w:left w:space="0" w:sz="0" w:val="nil"/>
+          <w:bottom w:space="0" w:sz="0" w:val="nil"/>
+          <w:right w:space="0" w:sz="0" w:val="nil"/>
+          <w:between w:space="0" w:sz="0" w:val="nil"/>
+        </w:pBdr>
+        <w:shd w:fill="auto" w:val="clear"/>
+        <w:spacing w:after="120" w:before="0" w:line="240" w:lineRule="auto"/>
+        <w:ind w:left="0" w:right="0" w:firstLine="0"/>
+        <w:jc w:val="left"/>
+        <w:rPr>
+          <w:sz w:val="24"/>
+          <w:szCs w:val="24"/>
+        </w:rPr>
+      </w:pPr>
+      <w:r>
+        <w:rPr>
+          <w:rtl w:val="0"/>
+        </w:rPr>
+      </w:r>
+    </w:p>
+    <w:p>
+      <w:pPr>
+        <w:keepNext w:val="0"/>
+        <w:keepLines w:val="0"/>
+        <w:widowControl w:val="0"/>
+        <w:pBdr>
+          <w:top w:space="0" w:sz="0" w:val="nil"/>
+          <w:left w:space="0" w:sz="0" w:val="nil"/>
+          <w:bottom w:space="0" w:sz="0" w:val="nil"/>
+          <w:right w:space="0" w:sz="0" w:val="nil"/>
+          <w:between w:space="0" w:sz="0" w:val="nil"/>
+        </w:pBdr>
+        <w:shd w:fill="auto" w:val="clear"/>
+        <w:spacing w:after="120" w:before="0" w:line="240" w:lineRule="auto"/>
+        <w:ind w:left="0" w:right="0" w:firstLine="0"/>
+        <w:jc w:val="left"/>
+        <w:rPr>
+          <w:sz w:val="24"/>
+          <w:szCs w:val="24"/>
+        </w:rPr>
+      </w:pPr>
       <w:r>
         <w:rPr>
           <w:rtl w:val="0"/>
@@ -453,7 +542,6 @@
       <w:pPr>
         <w:keepNext w:val="0"/>
         <w:keepLines w:val="0"/>
-        <w:pageBreakBefore w:val="0"/>
         <w:widowControl w:val="0"/>
         <w:pBdr>
           <w:top w:space="0" w:sz="0" w:val="nil"/>
@@ -488,7 +576,7 @@
           <w:tab w:val="right" w:pos="540"/>
         </w:tabs>
         <w:spacing w:line="324.00000000000006" w:lineRule="auto"/>
-        <w:ind w:left="450" w:hanging="450"/>
+        <w:ind w:left="630" w:hanging="630"/>
         <w:rPr>
           <w:rFonts w:ascii="Cambria" w:cs="Cambria" w:eastAsia="Cambria" w:hAnsi="Cambria"/>
         </w:rPr>
@@ -515,7 +603,7 @@
         </w:rPr>
         <w:t xml:space="preserve">, 176–81. Cranfield, Bedfordshire, United Kingdom: IEEE, 2014.</w:t>
       </w:r>
-      <w:hyperlink r:id="rId6">
+      <w:hyperlink r:id="rId7">
         <w:r>
           <w:rPr>
             <w:rFonts w:ascii="Cambria" w:cs="Cambria" w:eastAsia="Cambria" w:hAnsi="Cambria"/>
@@ -524,7 +612,7 @@
           <w:t xml:space="preserve"> </w:t>
         </w:r>
       </w:hyperlink>
-      <w:hyperlink r:id="rId7">
+      <w:hyperlink r:id="rId8">
         <w:r>
           <w:rPr>
             <w:rFonts w:ascii="Cambria" w:cs="Cambria" w:eastAsia="Cambria" w:hAnsi="Cambria"/>
@@ -551,7 +639,7 @@
           <w:numId w:val="1"/>
         </w:numPr>
         <w:spacing w:line="324.00000000000006" w:lineRule="auto"/>
-        <w:ind w:left="450" w:hanging="450"/>
+        <w:ind w:left="630" w:hanging="630"/>
         <w:rPr>
           <w:rFonts w:ascii="Cambria" w:cs="Cambria" w:eastAsia="Cambria" w:hAnsi="Cambria"/>
         </w:rPr>
@@ -563,7 +651,7 @@
         </w:rPr>
         <w:t xml:space="preserve">Wang, C. David, and James P. Thompson. Apparatus and method for motion detection and tracking of objects in a region for collision avoidance utilizing a real-time adaptive probabilistic neural network. United States US5613039A, filed January 3, 1994, and issued March 18, 1997.</w:t>
       </w:r>
-      <w:hyperlink r:id="rId8">
+      <w:hyperlink r:id="rId9">
         <w:r>
           <w:rPr>
             <w:rFonts w:ascii="Cambria" w:cs="Cambria" w:eastAsia="Cambria" w:hAnsi="Cambria"/>
@@ -572,7 +660,7 @@
           <w:t xml:space="preserve"> </w:t>
         </w:r>
       </w:hyperlink>
-      <w:hyperlink r:id="rId9">
+      <w:hyperlink r:id="rId10">
         <w:r>
           <w:rPr>
             <w:rFonts w:ascii="Cambria" w:cs="Cambria" w:eastAsia="Cambria" w:hAnsi="Cambria"/>
@@ -599,7 +687,7 @@
           <w:numId w:val="1"/>
         </w:numPr>
         <w:spacing w:line="324.00000000000006" w:lineRule="auto"/>
-        <w:ind w:left="450" w:hanging="450"/>
+        <w:ind w:left="630" w:hanging="630"/>
         <w:rPr>
           <w:rFonts w:ascii="Cambria" w:cs="Cambria" w:eastAsia="Cambria" w:hAnsi="Cambria"/>
         </w:rPr>
@@ -611,7 +699,7 @@
         </w:rPr>
         <w:t xml:space="preserve">“ITS Standards Program | Fact Sheets | ITS Standards Fact Sheets.” Accessed October 5, 2021.</w:t>
       </w:r>
-      <w:hyperlink r:id="rId10">
+      <w:hyperlink r:id="rId11">
         <w:r>
           <w:rPr>
             <w:rFonts w:ascii="Cambria" w:cs="Cambria" w:eastAsia="Cambria" w:hAnsi="Cambria"/>
@@ -620,7 +708,7 @@
           <w:t xml:space="preserve"> </w:t>
         </w:r>
       </w:hyperlink>
-      <w:hyperlink r:id="rId11">
+      <w:hyperlink r:id="rId12">
         <w:r>
           <w:rPr>
             <w:rFonts w:ascii="Cambria" w:cs="Cambria" w:eastAsia="Cambria" w:hAnsi="Cambria"/>
@@ -647,7 +735,7 @@
           <w:numId w:val="1"/>
         </w:numPr>
         <w:spacing w:line="324.00000000000006" w:lineRule="auto"/>
-        <w:ind w:left="450" w:hanging="450"/>
+        <w:ind w:left="630" w:hanging="630"/>
         <w:rPr>
           <w:rFonts w:ascii="Cambria" w:cs="Cambria" w:eastAsia="Cambria" w:hAnsi="Cambria"/>
         </w:rPr>
@@ -674,7 +762,7 @@
         </w:rPr>
         <w:t xml:space="preserve"> 10, no. 3 (2008): 74–88.</w:t>
       </w:r>
-      <w:hyperlink r:id="rId12">
+      <w:hyperlink r:id="rId13">
         <w:r>
           <w:rPr>
             <w:rFonts w:ascii="Cambria" w:cs="Cambria" w:eastAsia="Cambria" w:hAnsi="Cambria"/>
@@ -683,7 +771,7 @@
           <w:t xml:space="preserve"> </w:t>
         </w:r>
       </w:hyperlink>
-      <w:hyperlink r:id="rId13">
+      <w:hyperlink r:id="rId14">
         <w:r>
           <w:rPr>
             <w:rFonts w:ascii="Cambria" w:cs="Cambria" w:eastAsia="Cambria" w:hAnsi="Cambria"/>
@@ -710,7 +798,7 @@
           <w:numId w:val="1"/>
         </w:numPr>
         <w:spacing w:line="324.00000000000006" w:lineRule="auto"/>
-        <w:ind w:left="450" w:hanging="450"/>
+        <w:ind w:left="630" w:hanging="630"/>
         <w:rPr>
           <w:rFonts w:ascii="Cambria" w:cs="Cambria" w:eastAsia="Cambria" w:hAnsi="Cambria"/>
         </w:rPr>
@@ -737,7 +825,7 @@
         </w:rPr>
         <w:t xml:space="preserve">, 143–49. Boston, MA, USA: IEEE, 2013.</w:t>
       </w:r>
-      <w:hyperlink r:id="rId14">
+      <w:hyperlink r:id="rId15">
         <w:r>
           <w:rPr>
             <w:rFonts w:ascii="Cambria" w:cs="Cambria" w:eastAsia="Cambria" w:hAnsi="Cambria"/>
@@ -746,7 +834,7 @@
           <w:t xml:space="preserve"> </w:t>
         </w:r>
       </w:hyperlink>
-      <w:hyperlink r:id="rId15">
+      <w:hyperlink r:id="rId16">
         <w:r>
           <w:rPr>
             <w:rFonts w:ascii="Cambria" w:cs="Cambria" w:eastAsia="Cambria" w:hAnsi="Cambria"/>
@@ -773,7 +861,7 @@
           <w:numId w:val="1"/>
         </w:numPr>
         <w:spacing w:line="324.00000000000006" w:lineRule="auto"/>
-        <w:ind w:left="450" w:hanging="450"/>
+        <w:ind w:left="630" w:hanging="630"/>
         <w:rPr>
           <w:rFonts w:ascii="Cambria" w:cs="Cambria" w:eastAsia="Cambria" w:hAnsi="Cambria"/>
         </w:rPr>
@@ -800,7 +888,7 @@
         </w:rPr>
         <w:t xml:space="preserve"> 8 (2020): 91028–47.</w:t>
       </w:r>
-      <w:hyperlink r:id="rId16">
+      <w:hyperlink r:id="rId17">
         <w:r>
           <w:rPr>
             <w:rFonts w:ascii="Cambria" w:cs="Cambria" w:eastAsia="Cambria" w:hAnsi="Cambria"/>
@@ -809,7 +897,7 @@
           <w:t xml:space="preserve"> </w:t>
         </w:r>
       </w:hyperlink>
-      <w:hyperlink r:id="rId17">
+      <w:hyperlink r:id="rId18">
         <w:r>
           <w:rPr>
             <w:rFonts w:ascii="Cambria" w:cs="Cambria" w:eastAsia="Cambria" w:hAnsi="Cambria"/>
@@ -836,7 +924,7 @@
           <w:numId w:val="1"/>
         </w:numPr>
         <w:spacing w:line="324.00000000000006" w:lineRule="auto"/>
-        <w:ind w:left="450" w:hanging="450"/>
+        <w:ind w:left="630" w:hanging="630"/>
         <w:rPr>
           <w:rFonts w:ascii="Cambria" w:cs="Cambria" w:eastAsia="Cambria" w:hAnsi="Cambria"/>
         </w:rPr>
@@ -863,7 +951,7 @@
         </w:rPr>
         <w:t xml:space="preserve">, 1050–55. Chennai, India: IEEE, 2016.</w:t>
       </w:r>
-      <w:hyperlink r:id="rId18">
+      <w:hyperlink r:id="rId19">
         <w:r>
           <w:rPr>
             <w:rFonts w:ascii="Cambria" w:cs="Cambria" w:eastAsia="Cambria" w:hAnsi="Cambria"/>
@@ -872,7 +960,7 @@
           <w:t xml:space="preserve"> </w:t>
         </w:r>
       </w:hyperlink>
-      <w:hyperlink r:id="rId19">
+      <w:hyperlink r:id="rId20">
         <w:r>
           <w:rPr>
             <w:rFonts w:ascii="Cambria" w:cs="Cambria" w:eastAsia="Cambria" w:hAnsi="Cambria"/>
@@ -899,7 +987,7 @@
           <w:numId w:val="1"/>
         </w:numPr>
         <w:spacing w:line="324.00000000000006" w:lineRule="auto"/>
-        <w:ind w:left="450" w:hanging="450"/>
+        <w:ind w:left="630" w:hanging="630"/>
         <w:rPr>
           <w:rFonts w:ascii="Cambria" w:cs="Cambria" w:eastAsia="Cambria" w:hAnsi="Cambria"/>
         </w:rPr>
@@ -926,7 +1014,7 @@
         </w:rPr>
         <w:t xml:space="preserve">, 1–5. GHAZIABAD, India: IEEE, 2019.</w:t>
       </w:r>
-      <w:hyperlink r:id="rId20">
+      <w:hyperlink r:id="rId21">
         <w:r>
           <w:rPr>
             <w:rFonts w:ascii="Cambria" w:cs="Cambria" w:eastAsia="Cambria" w:hAnsi="Cambria"/>
@@ -935,7 +1023,7 @@
           <w:t xml:space="preserve"> </w:t>
         </w:r>
       </w:hyperlink>
-      <w:hyperlink r:id="rId21">
+      <w:hyperlink r:id="rId22">
         <w:r>
           <w:rPr>
             <w:rFonts w:ascii="Cambria" w:cs="Cambria" w:eastAsia="Cambria" w:hAnsi="Cambria"/>
@@ -962,7 +1050,7 @@
           <w:numId w:val="1"/>
         </w:numPr>
         <w:spacing w:line="324.00000000000006" w:lineRule="auto"/>
-        <w:ind w:left="450" w:hanging="450"/>
+        <w:ind w:left="630" w:hanging="630"/>
         <w:rPr>
           <w:rFonts w:ascii="Cambria" w:cs="Cambria" w:eastAsia="Cambria" w:hAnsi="Cambria"/>
         </w:rPr>
@@ -989,7 +1077,7 @@
         </w:rPr>
         <w:t xml:space="preserve">. C++, 2021.</w:t>
       </w:r>
-      <w:hyperlink r:id="rId22">
+      <w:hyperlink r:id="rId23">
         <w:r>
           <w:rPr>
             <w:rFonts w:ascii="Cambria" w:cs="Cambria" w:eastAsia="Cambria" w:hAnsi="Cambria"/>
@@ -998,7 +1086,7 @@
           <w:t xml:space="preserve"> </w:t>
         </w:r>
       </w:hyperlink>
-      <w:hyperlink r:id="rId23">
+      <w:hyperlink r:id="rId24">
         <w:r>
           <w:rPr>
             <w:rFonts w:ascii="Cambria" w:cs="Cambria" w:eastAsia="Cambria" w:hAnsi="Cambria"/>
@@ -1025,7 +1113,7 @@
           <w:numId w:val="1"/>
         </w:numPr>
         <w:spacing w:line="324.00000000000006" w:lineRule="auto"/>
-        <w:ind w:left="450" w:hanging="450"/>
+        <w:ind w:left="630" w:hanging="630"/>
         <w:rPr>
           <w:rFonts w:ascii="Cambria" w:cs="Cambria" w:eastAsia="Cambria" w:hAnsi="Cambria"/>
         </w:rPr>
@@ -1037,7 +1125,7 @@
         </w:rPr>
         <w:t xml:space="preserve">“1609.2b-2019 - IEEE Standard for Wireless Access in Vehicular Environments--Security Services for Applications and Management Messages - Amendment 2--PDU Functional Types and Encryption Key Management | IEEE Standard | IEEE Xplore.” Accessed October 5, 2021.</w:t>
       </w:r>
-      <w:hyperlink r:id="rId24">
+      <w:hyperlink r:id="rId25">
         <w:r>
           <w:rPr>
             <w:rFonts w:ascii="Cambria" w:cs="Cambria" w:eastAsia="Cambria" w:hAnsi="Cambria"/>
@@ -1046,7 +1134,7 @@
           <w:t xml:space="preserve"> </w:t>
         </w:r>
       </w:hyperlink>
-      <w:hyperlink r:id="rId25">
+      <w:hyperlink r:id="rId26">
         <w:r>
           <w:rPr>
             <w:rFonts w:ascii="Cambria" w:cs="Cambria" w:eastAsia="Cambria" w:hAnsi="Cambria"/>
@@ -1067,9 +1155,125 @@
     </w:p>
     <w:p>
       <w:pPr>
+        <w:widowControl w:val="0"/>
+        <w:spacing w:line="324.00000000000006" w:lineRule="auto"/>
+        <w:ind w:left="360" w:firstLine="0"/>
+        <w:rPr>
+          <w:rFonts w:ascii="Cambria" w:cs="Cambria" w:eastAsia="Cambria" w:hAnsi="Cambria"/>
+          <w:highlight w:val="yellow"/>
+        </w:rPr>
+      </w:pPr>
+      <w:r>
+        <w:rPr>
+          <w:rFonts w:ascii="Cambria" w:cs="Cambria" w:eastAsia="Cambria" w:hAnsi="Cambria"/>
+          <w:highlight w:val="yellow"/>
+          <w:rtl w:val="0"/>
+        </w:rPr>
+        <w:t xml:space="preserve">NEW:</w:t>
+      </w:r>
+    </w:p>
+    <w:p>
+      <w:pPr>
+        <w:widowControl w:val="0"/>
+        <w:numPr>
+          <w:ilvl w:val="0"/>
+          <w:numId w:val="1"/>
+        </w:numPr>
+        <w:spacing w:line="324.00000000000006" w:lineRule="auto"/>
+        <w:ind w:left="630" w:hanging="630"/>
+        <w:rPr>
+          <w:rFonts w:ascii="Cambria" w:cs="Cambria" w:eastAsia="Cambria" w:hAnsi="Cambria"/>
+        </w:rPr>
+      </w:pPr>
+      <w:r>
+        <w:rPr>
+          <w:rFonts w:ascii="Cambria" w:cs="Cambria" w:eastAsia="Cambria" w:hAnsi="Cambria"/>
+          <w:rtl w:val="0"/>
+        </w:rPr>
+        <w:t xml:space="preserve">A. Bazzi </w:t>
+      </w:r>
+      <w:r>
+        <w:rPr>
+          <w:rFonts w:ascii="Cambria" w:cs="Cambria" w:eastAsia="Cambria" w:hAnsi="Cambria"/>
+          <w:i w:val="1"/>
+          <w:rtl w:val="0"/>
+        </w:rPr>
+        <w:t xml:space="preserve">et al.</w:t>
+      </w:r>
+      <w:r>
+        <w:rPr>
+          <w:rFonts w:ascii="Cambria" w:cs="Cambria" w:eastAsia="Cambria" w:hAnsi="Cambria"/>
+          <w:rtl w:val="0"/>
+        </w:rPr>
+        <w:t xml:space="preserve">, “Survey and Perspectives of Vehicular Wi-Fi versus Sidelink Cellular-V2X in the 5G Era,” </w:t>
+      </w:r>
+      <w:r>
+        <w:rPr>
+          <w:rFonts w:ascii="Cambria" w:cs="Cambria" w:eastAsia="Cambria" w:hAnsi="Cambria"/>
+          <w:i w:val="1"/>
+          <w:rtl w:val="0"/>
+        </w:rPr>
+        <w:t xml:space="preserve">Future Internet</w:t>
+      </w:r>
+      <w:r>
+        <w:rPr>
+          <w:rFonts w:ascii="Cambria" w:cs="Cambria" w:eastAsia="Cambria" w:hAnsi="Cambria"/>
+          <w:rtl w:val="0"/>
+        </w:rPr>
+        <w:t xml:space="preserve">, vol. 11, no. 6, p. 122, 2019, doi:</w:t>
+      </w:r>
+      <w:hyperlink r:id="rId27">
+        <w:r>
+          <w:rPr>
+            <w:rFonts w:ascii="Cambria" w:cs="Cambria" w:eastAsia="Cambria" w:hAnsi="Cambria"/>
+            <w:rtl w:val="0"/>
+          </w:rPr>
+          <w:t xml:space="preserve"> </w:t>
+        </w:r>
+      </w:hyperlink>
+      <w:hyperlink r:id="rId28">
+        <w:r>
+          <w:rPr>
+            <w:rFonts w:ascii="Cambria" w:cs="Cambria" w:eastAsia="Cambria" w:hAnsi="Cambria"/>
+            <w:color w:val="1155cc"/>
+            <w:u w:val="single"/>
+            <w:rtl w:val="0"/>
+          </w:rPr>
+          <w:t xml:space="preserve">http://dx.doi.org/10.3390/fi11060122</w:t>
+        </w:r>
+      </w:hyperlink>
+      <w:r>
+        <w:rPr>
+          <w:rFonts w:ascii="Cambria" w:cs="Cambria" w:eastAsia="Cambria" w:hAnsi="Cambria"/>
+          <w:rtl w:val="0"/>
+        </w:rPr>
+        <w:t xml:space="preserve">.</w:t>
+      </w:r>
+    </w:p>
+    <w:p>
+      <w:pPr>
+        <w:widowControl w:val="0"/>
+        <w:numPr>
+          <w:ilvl w:val="0"/>
+          <w:numId w:val="1"/>
+        </w:numPr>
+        <w:spacing w:line="324.00000000000006" w:lineRule="auto"/>
+        <w:ind w:left="630" w:hanging="630"/>
+        <w:rPr>
+          <w:rFonts w:ascii="Cambria" w:cs="Cambria" w:eastAsia="Cambria" w:hAnsi="Cambria"/>
+          <w:u w:val="none"/>
+        </w:rPr>
+      </w:pPr>
+      <w:r>
+        <w:rPr>
+          <w:rtl w:val="0"/>
+        </w:rPr>
+      </w:r>
+    </w:p>
+    <w:p>
+      <w:pPr>
         <w:keepNext w:val="0"/>
         <w:keepLines w:val="0"/>
-        <w:pageBreakBefore w:val="0"/>
         <w:widowControl w:val="0"/>
         <w:pBdr>
           <w:top w:space="0" w:sz="0" w:val="nil"/>
@@ -1103,7 +1307,7 @@
       </w:r>
     </w:p>
     <w:sectPr>
-      <w:headerReference r:id="rId26" w:type="default"/>
+      <w:headerReference r:id="rId29" w:type="default"/>
       <w:pgSz w:h="15840" w:w="12240" w:orient="portrait"/>
       <w:pgMar w:bottom="1440" w:top="2523" w:left="1440" w:right="1800" w:header="1440" w:footer="720"/>
       <w:pgNumType w:start="1"/>
@@ -1118,13 +1322,12 @@
     <w:pPr>
       <w:keepNext w:val="0"/>
       <w:keepLines w:val="0"/>
-      <w:pageBreakBefore w:val="0"/>
       <w:widowControl w:val="0"/>
       <w:pBdr>
-        <w:top w:color="auto" w:space="0" w:sz="0" w:val="none"/>
-        <w:left w:color="auto" w:space="0" w:sz="0" w:val="none"/>
+        <w:top w:color="000000" w:space="0" w:sz="0" w:val="none"/>
+        <w:left w:color="000000" w:space="0" w:sz="0" w:val="none"/>
         <w:bottom w:color="000000" w:space="1" w:sz="4" w:val="single"/>
-        <w:right w:color="auto" w:space="0" w:sz="0" w:val="none"/>
+        <w:right w:color="000000" w:space="0" w:sz="0" w:val="none"/>
         <w:between w:space="0" w:sz="0" w:val="nil"/>
       </w:pBdr>
       <w:shd w:fill="auto" w:val="clear"/>
@@ -1173,13 +1376,12 @@
     <w:pPr>
       <w:keepNext w:val="0"/>
       <w:keepLines w:val="0"/>
-      <w:pageBreakBefore w:val="0"/>
       <w:widowControl w:val="0"/>
       <w:pBdr>
-        <w:top w:color="auto" w:space="0" w:sz="0" w:val="none"/>
-        <w:left w:color="auto" w:space="0" w:sz="0" w:val="none"/>
+        <w:top w:color="000000" w:space="0" w:sz="0" w:val="none"/>
+        <w:left w:color="000000" w:space="0" w:sz="0" w:val="none"/>
         <w:bottom w:color="000000" w:space="1" w:sz="4" w:val="single"/>
-        <w:right w:color="auto" w:space="0" w:sz="0" w:val="none"/>
+        <w:right w:color="000000" w:space="0" w:sz="0" w:val="none"/>
         <w:between w:space="0" w:sz="0" w:val="nil"/>
       </w:pBdr>
       <w:shd w:fill="auto" w:val="clear"/>
@@ -1515,6 +1717,250 @@
     <w:pPr>
       <w:keepNext w:val="1"/>
       <w:keepLines w:val="0"/>
+      <w:widowControl w:val="0"/>
+      <w:pBdr>
+        <w:top w:space="0" w:sz="0" w:val="nil"/>
+        <w:left w:space="0" w:sz="0" w:val="nil"/>
+        <w:bottom w:space="0" w:sz="0" w:val="nil"/>
+        <w:right w:space="0" w:sz="0" w:val="nil"/>
+        <w:between w:space="0" w:sz="0" w:val="nil"/>
+      </w:pBdr>
+      <w:shd w:fill="auto" w:val="clear"/>
+      <w:spacing w:after="115" w:before="360" w:line="240" w:lineRule="auto"/>
+      <w:ind w:left="0" w:right="0" w:firstLine="0"/>
+      <w:jc w:val="left"/>
+    </w:pPr>
+    <w:rPr>
+      <w:rFonts w:ascii="Calibri" w:cs="Calibri" w:eastAsia="Calibri" w:hAnsi="Calibri"/>
+      <w:b w:val="1"/>
+      <w:i w:val="0"/>
+      <w:smallCaps w:val="1"/>
+      <w:strike w:val="0"/>
+      <w:color w:val="000000"/>
+      <w:sz w:val="28"/>
+      <w:szCs w:val="28"/>
+      <w:u w:val="none"/>
+      <w:shd w:fill="auto" w:val="clear"/>
+      <w:vertAlign w:val="baseline"/>
+    </w:rPr>
+  </w:style>
+  <w:style w:type="paragraph" w:styleId="Heading2">
+    <w:name w:val="heading 2"/>
+    <w:basedOn w:val="Normal"/>
+    <w:next w:val="Normal"/>
+    <w:pPr>
+      <w:keepNext w:val="1"/>
+      <w:keepLines w:val="0"/>
+      <w:widowControl w:val="0"/>
+      <w:pBdr>
+        <w:top w:space="0" w:sz="0" w:val="nil"/>
+        <w:left w:space="0" w:sz="0" w:val="nil"/>
+        <w:bottom w:space="0" w:sz="0" w:val="nil"/>
+        <w:right w:space="0" w:sz="0" w:val="nil"/>
+        <w:between w:space="0" w:sz="0" w:val="nil"/>
+      </w:pBdr>
+      <w:shd w:fill="auto" w:val="clear"/>
+      <w:spacing w:after="115" w:before="360" w:line="240" w:lineRule="auto"/>
+      <w:ind w:left="576" w:right="0" w:hanging="576"/>
+      <w:jc w:val="left"/>
+    </w:pPr>
+    <w:rPr>
+      <w:rFonts w:ascii="Calibri" w:cs="Calibri" w:eastAsia="Calibri" w:hAnsi="Calibri"/>
+      <w:b w:val="0"/>
+      <w:i w:val="1"/>
+      <w:smallCaps w:val="0"/>
+      <w:strike w:val="0"/>
+      <w:color w:val="000000"/>
+      <w:sz w:val="28"/>
+      <w:szCs w:val="28"/>
+      <w:u w:val="none"/>
+      <w:shd w:fill="auto" w:val="clear"/>
+      <w:vertAlign w:val="baseline"/>
+    </w:rPr>
+  </w:style>
+  <w:style w:type="paragraph" w:styleId="Heading3">
+    <w:name w:val="heading 3"/>
+    <w:basedOn w:val="Normal"/>
+    <w:next w:val="Normal"/>
+    <w:pPr>
+      <w:keepNext w:val="1"/>
+      <w:keepLines w:val="0"/>
+      <w:widowControl w:val="0"/>
+      <w:pBdr>
+        <w:top w:space="0" w:sz="0" w:val="nil"/>
+        <w:left w:space="0" w:sz="0" w:val="nil"/>
+        <w:bottom w:space="0" w:sz="0" w:val="nil"/>
+        <w:right w:space="0" w:sz="0" w:val="nil"/>
+        <w:between w:space="0" w:sz="0" w:val="nil"/>
+      </w:pBdr>
+      <w:shd w:fill="auto" w:val="clear"/>
+      <w:spacing w:after="120" w:before="240" w:line="240" w:lineRule="auto"/>
+      <w:ind w:left="720" w:right="0" w:hanging="720"/>
+      <w:jc w:val="left"/>
+    </w:pPr>
+    <w:rPr>
+      <w:rFonts w:ascii="Arial" w:cs="Arial" w:eastAsia="Arial" w:hAnsi="Arial"/>
+      <w:b w:val="1"/>
+      <w:i w:val="0"/>
+      <w:smallCaps w:val="0"/>
+      <w:strike w:val="0"/>
+      <w:color w:val="000000"/>
+      <w:sz w:val="28"/>
+      <w:szCs w:val="28"/>
+      <w:u w:val="none"/>
+      <w:shd w:fill="auto" w:val="clear"/>
+      <w:vertAlign w:val="baseline"/>
+    </w:rPr>
+  </w:style>
+  <w:style w:type="paragraph" w:styleId="Heading4">
+    <w:name w:val="heading 4"/>
+    <w:basedOn w:val="Normal"/>
+    <w:next w:val="Normal"/>
+    <w:pPr>
+      <w:keepNext w:val="1"/>
+      <w:keepLines w:val="0"/>
+      <w:widowControl w:val="0"/>
+      <w:pBdr>
+        <w:top w:space="0" w:sz="0" w:val="nil"/>
+        <w:left w:space="0" w:sz="0" w:val="nil"/>
+        <w:bottom w:space="0" w:sz="0" w:val="nil"/>
+        <w:right w:space="0" w:sz="0" w:val="nil"/>
+        <w:between w:space="0" w:sz="0" w:val="nil"/>
+      </w:pBdr>
+      <w:shd w:fill="auto" w:val="clear"/>
+      <w:spacing w:after="120" w:before="240" w:line="240" w:lineRule="auto"/>
+      <w:ind w:left="864" w:right="0" w:hanging="864"/>
+      <w:jc w:val="left"/>
+    </w:pPr>
+    <w:rPr>
+      <w:rFonts w:ascii="Arial" w:cs="Arial" w:eastAsia="Arial" w:hAnsi="Arial"/>
+      <w:b w:val="1"/>
+      <w:i w:val="1"/>
+      <w:smallCaps w:val="0"/>
+      <w:strike w:val="0"/>
+      <w:color w:val="000000"/>
+      <w:sz w:val="24"/>
+      <w:szCs w:val="24"/>
+      <w:u w:val="none"/>
+      <w:shd w:fill="auto" w:val="clear"/>
+      <w:vertAlign w:val="baseline"/>
+    </w:rPr>
+  </w:style>
+  <w:style w:type="paragraph" w:styleId="Heading5">
+    <w:name w:val="heading 5"/>
+    <w:basedOn w:val="Normal"/>
+    <w:next w:val="Normal"/>
+    <w:pPr>
+      <w:keepNext w:val="1"/>
+      <w:keepLines w:val="0"/>
+      <w:widowControl w:val="0"/>
+      <w:pBdr>
+        <w:top w:space="0" w:sz="0" w:val="nil"/>
+        <w:left w:space="0" w:sz="0" w:val="nil"/>
+        <w:bottom w:space="0" w:sz="0" w:val="nil"/>
+        <w:right w:space="0" w:sz="0" w:val="nil"/>
+        <w:between w:space="0" w:sz="0" w:val="nil"/>
+      </w:pBdr>
+      <w:shd w:fill="auto" w:val="clear"/>
+      <w:spacing w:after="120" w:before="240" w:line="240" w:lineRule="auto"/>
+      <w:ind w:left="1008" w:right="0" w:hanging="1008"/>
+      <w:jc w:val="left"/>
+    </w:pPr>
+    <w:rPr>
+      <w:rFonts w:ascii="Arial" w:cs="Arial" w:eastAsia="Arial" w:hAnsi="Arial"/>
+      <w:b w:val="1"/>
+      <w:i w:val="0"/>
+      <w:smallCaps w:val="0"/>
+      <w:strike w:val="0"/>
+      <w:color w:val="000000"/>
+      <w:sz w:val="24"/>
+      <w:szCs w:val="24"/>
+      <w:u w:val="none"/>
+      <w:shd w:fill="auto" w:val="clear"/>
+      <w:vertAlign w:val="baseline"/>
+    </w:rPr>
+  </w:style>
+  <w:style w:type="paragraph" w:styleId="Heading6">
+    <w:name w:val="heading 6"/>
+    <w:basedOn w:val="Normal"/>
+    <w:next w:val="Normal"/>
+    <w:pPr>
+      <w:keepNext w:val="1"/>
+      <w:keepLines w:val="0"/>
+      <w:widowControl w:val="0"/>
+      <w:pBdr>
+        <w:top w:space="0" w:sz="0" w:val="nil"/>
+        <w:left w:space="0" w:sz="0" w:val="nil"/>
+        <w:bottom w:space="0" w:sz="0" w:val="nil"/>
+        <w:right w:space="0" w:sz="0" w:val="nil"/>
+        <w:between w:space="0" w:sz="0" w:val="nil"/>
+      </w:pBdr>
+      <w:shd w:fill="auto" w:val="clear"/>
+      <w:spacing w:after="120" w:before="240" w:line="240" w:lineRule="auto"/>
+      <w:ind w:left="1152" w:right="0" w:hanging="1152"/>
+      <w:jc w:val="left"/>
+    </w:pPr>
+    <w:rPr>
+      <w:rFonts w:ascii="Arial" w:cs="Arial" w:eastAsia="Arial" w:hAnsi="Arial"/>
+      <w:b w:val="1"/>
+      <w:i w:val="0"/>
+      <w:smallCaps w:val="0"/>
+      <w:strike w:val="0"/>
+      <w:color w:val="000000"/>
+      <w:sz w:val="21"/>
+      <w:szCs w:val="21"/>
+      <w:u w:val="none"/>
+      <w:shd w:fill="auto" w:val="clear"/>
+      <w:vertAlign w:val="baseline"/>
+    </w:rPr>
+  </w:style>
+  <w:style w:type="paragraph" w:styleId="Title">
+    <w:name w:val="Title"/>
+    <w:basedOn w:val="Normal"/>
+    <w:next w:val="Normal"/>
+    <w:pPr>
+      <w:keepNext w:val="0"/>
+      <w:keepLines w:val="0"/>
+      <w:widowControl w:val="0"/>
+      <w:pBdr>
+        <w:top w:space="0" w:sz="0" w:val="nil"/>
+        <w:left w:space="0" w:sz="0" w:val="nil"/>
+        <w:bottom w:color="000000" w:space="1" w:sz="4" w:val="single"/>
+        <w:right w:space="0" w:sz="0" w:val="nil"/>
+        <w:between w:space="0" w:sz="0" w:val="nil"/>
+      </w:pBdr>
+      <w:shd w:fill="auto" w:val="clear"/>
+      <w:spacing w:after="60" w:before="240" w:line="240" w:lineRule="auto"/>
+      <w:ind w:left="0" w:right="0" w:firstLine="0"/>
+      <w:jc w:val="center"/>
+    </w:pPr>
+    <w:rPr>
+      <w:rFonts w:ascii="Calibri" w:cs="Calibri" w:eastAsia="Calibri" w:hAnsi="Calibri"/>
+      <w:b w:val="1"/>
+      <w:i w:val="0"/>
+      <w:smallCaps w:val="1"/>
+      <w:strike w:val="0"/>
+      <w:color w:val="008000"/>
+      <w:sz w:val="36"/>
+      <w:szCs w:val="36"/>
+      <w:u w:val="none"/>
+      <w:shd w:fill="auto" w:val="clear"/>
+      <w:vertAlign w:val="baseline"/>
+    </w:rPr>
+  </w:style>
+  <w:style w:type="paragraph" w:styleId="Normal" w:default="1">
+    <w:name w:val="normal"/>
+  </w:style>
+  <w:style w:type="table" w:styleId="TableNormal" w:default="1">
+    <w:name w:val="Table Normal"/>
+  </w:style>
+  <w:style w:type="paragraph" w:styleId="Heading1">
+    <w:name w:val="heading 1"/>
+    <w:basedOn w:val="Normal"/>
+    <w:next w:val="Normal"/>
+    <w:pPr>
+      <w:keepNext w:val="1"/>
+      <w:keepLines w:val="0"/>
       <w:pageBreakBefore w:val="0"/>
       <w:widowControl w:val="0"/>
       <w:pBdr>
@@ -1761,6 +2207,23 @@
       <w:keepNext w:val="1"/>
       <w:keepLines w:val="1"/>
       <w:pageBreakBefore w:val="0"/>
+      <w:spacing w:after="80" w:before="360" w:lineRule="auto"/>
+    </w:pPr>
+    <w:rPr>
+      <w:rFonts w:ascii="Georgia" w:cs="Georgia" w:eastAsia="Georgia" w:hAnsi="Georgia"/>
+      <w:i w:val="1"/>
+      <w:color w:val="666666"/>
+      <w:sz w:val="48"/>
+      <w:szCs w:val="48"/>
+    </w:rPr>
+  </w:style>
+  <w:style w:type="paragraph" w:styleId="Subtitle">
+    <w:name w:val="Subtitle"/>
+    <w:basedOn w:val="Normal"/>
+    <w:next w:val="Normal"/>
+    <w:pPr>
+      <w:keepNext w:val="1"/>
+      <w:keepLines w:val="1"/>
       <w:spacing w:after="80" w:before="360" w:lineRule="auto"/>
     </w:pPr>
     <w:rPr>
@@ -2092,4 +2555,19 @@
   </a:objectDefaults>
   <a:extraClrSchemeLst/>
 </a:theme>
+</file>
+
+<file path=customXML/item1.xml><?xml version="1.0" encoding="utf-8"?>
+<go:gDocsCustomXmlDataStorage xmlns:go="http://customooxmlschemas.google.com/" xmlns:r="http://schemas.openxmlformats.org/officeDocument/2006/relationships">
+  <go:docsCustomData xmlns:go="http://customooxmlschemas.google.com/" roundtripDataSignature="AMtx7mhabXSc254PQwJRdS8d61UOzxqfVA==">AMUW2mXBQvGiI0U4RqV0RJyBSyQMgjJklS5Zyn2iyHVrXS/gZ5r1tdosAPzOaEwADc7+UAknr0ISoQcc78hk7C20tOSD+q3pelDZiWGbOm/ohDzSSyecLg0=</go:docsCustomData>
+</go:gDocsCustomXmlDataStorage>
+</file>
+
+<file path=customXML/itemProps1.xml><?xml version="1.0" encoding="utf-8"?>
+<ds:datastoreItem xmlns:ds="http://schemas.openxmlformats.org/officeDocument/2006/customXml" ds:itemID="{11111111-1234-1234-1234-123412341234}">
+  <ds:schemaRefs>
+    <ds:schemaRef ds:uri="http://schemas.openxmlformats.org/officeDocument/2006/relationships"/>
+    <ds:schemaRef ds:uri="http://customooxmlschemas.google.com/"/>
+  </ds:schemaRefs>
+</ds:datastoreItem>
 </file>
</xml_diff>